<commit_message>
fix: issues with Enum Values, and printing results
</commit_message>
<xml_diff>
--- a/manuscript/2025/1.1.1 - 2025 Global Report Appendix - Tartarini.docx
+++ b/manuscript/2025/1.1.1 - 2025 Global Report Appendix - Tartarini.docx
@@ -1930,10 +1930,16 @@
         <w:t>ese countries experienced the fastest growth in 2024</w:t>
       </w:r>
       <w:r>
-        <w:t xml:space="preserve"> and both groups experienced </w:t>
-      </w:r>
-      <w:r>
-        <w:t>at more than 20 heatwaves days per year on average.</w:t>
+        <w:t xml:space="preserve"> </w:t>
+      </w:r>
+      <w:r>
+        <w:t>rising from 7.5 to 21.0 days—a 181% increase</w:t>
+      </w:r>
+      <w:r>
+        <w:t>.</w:t>
+      </w:r>
+      <w:r>
+        <w:t xml:space="preserve"> </w:t>
       </w:r>
     </w:p>
     <w:p>
@@ -1944,7 +1950,6 @@
         <w:rPr>
           <w:noProof/>
         </w:rPr>
-        <w:lastRenderedPageBreak/>
         <w:drawing>
           <wp:inline distT="0" distB="0" distL="0" distR="0" wp14:anchorId="5071743C" wp14:editId="0ED5C5FC">
             <wp:extent cx="5943600" cy="5943600"/>
@@ -2026,6 +2031,7 @@
         </w:rPr>
       </w:pPr>
       <w:r>
+        <w:lastRenderedPageBreak/>
         <w:fldChar w:fldCharType="begin"/>
       </w:r>
       <w:r>
@@ -2104,7 +2110,6 @@
           <w:noProof/>
           <w:lang w:val="en-GB"/>
         </w:rPr>
-        <w:lastRenderedPageBreak/>
         <w:drawing>
           <wp:inline distT="0" distB="0" distL="0" distR="0" wp14:anchorId="2D0E4FB0" wp14:editId="0A9BB638">
             <wp:extent cx="5943600" cy="5943600"/>
@@ -2207,7 +2212,14 @@
         <w:rPr>
           <w:lang w:val="en-GB"/>
         </w:rPr>
-        <w:t>While climate change drives the increase in heatwave days, population growth also contributes to the rising number of heatwave person-days. This section compares the periods 1986–2005 and 200</w:t>
+        <w:t xml:space="preserve">While climate change drives the increase in heatwave days, population growth also contributes to the rising number of heatwave person-days. This section compares the periods 1986–2005 </w:t>
+      </w:r>
+      <w:r>
+        <w:rPr>
+          <w:lang w:val="en-GB"/>
+        </w:rPr>
+        <w:lastRenderedPageBreak/>
+        <w:t>and 200</w:t>
       </w:r>
       <w:r>
         <w:rPr>
@@ -2244,7 +2256,6 @@
         <w:rPr>
           <w:lang w:val="en-GB"/>
         </w:rPr>
-        <w:lastRenderedPageBreak/>
         <w:t>For each geographic coordinate, the average annual heatwave days affecting both elderly and infant populations were calculated for 200</w:t>
       </w:r>
       <w:r>

</xml_diff>